<commit_message>
fix some bugs in fourth report
</commit_message>
<xml_diff>
--- a/گزارشکار های آز مدار/گزارشکار چهارم/گزارشکار چهارم.docx
+++ b/گزارشکار های آز مدار/گزارشکار چهارم/گزارشکار چهارم.docx
@@ -814,8 +814,6 @@
         </w:rPr>
         <w:t>H</w:t>
       </w:r>
-      <w:bookmarkStart w:id="0" w:name="_GoBack"/>
-      <w:bookmarkEnd w:id="0"/>
       <w:r>
         <w:rPr>
           <w:rFonts w:cs="B Nazanin" w:hint="cs"/>
@@ -5663,9 +5661,9 @@
         </w:rPr>
         <w:drawing>
           <wp:inline distT="0" distB="0" distL="0" distR="0">
-            <wp:extent cx="5405120" cy="2518974"/>
-            <wp:effectExtent l="0" t="0" r="5080" b="0"/>
-            <wp:docPr id="2" name="Picture 2" descr="C:\Users\Amin\Desktop\greater.png"/>
+            <wp:extent cx="5943600" cy="2768710"/>
+            <wp:effectExtent l="0" t="0" r="0" b="0"/>
+            <wp:docPr id="8" name="Picture 8" descr="C:\Users\Amin\Desktop\greater.png"/>
             <wp:cNvGraphicFramePr>
               <a:graphicFrameLocks xmlns:a="http://schemas.openxmlformats.org/drawingml/2006/main" noChangeAspect="1"/>
             </wp:cNvGraphicFramePr>
@@ -5673,13 +5671,13 @@
               <a:graphicData uri="http://schemas.openxmlformats.org/drawingml/2006/picture">
                 <pic:pic xmlns:pic="http://schemas.openxmlformats.org/drawingml/2006/picture">
                   <pic:nvPicPr>
-                    <pic:cNvPr id="0" name="Picture 1" descr="C:\Users\Amin\Desktop\greater.png"/>
+                    <pic:cNvPr id="0" name="Picture 2" descr="C:\Users\Amin\Desktop\greater.png"/>
                     <pic:cNvPicPr>
                       <a:picLocks noChangeAspect="1" noChangeArrowheads="1"/>
                     </pic:cNvPicPr>
                   </pic:nvPicPr>
                   <pic:blipFill>
-                    <a:blip r:embed="rId14" cstate="print">
+                    <a:blip r:embed="rId14">
                       <a:extLst>
                         <a:ext uri="{28A0092B-C50C-407E-A947-70E740481C1C}">
                           <a14:useLocalDpi xmlns:a14="http://schemas.microsoft.com/office/drawing/2010/main" val="0"/>
@@ -5694,7 +5692,7 @@
                   <pic:spPr bwMode="auto">
                     <a:xfrm>
                       <a:off x="0" y="0"/>
-                      <a:ext cx="5415199" cy="2523671"/>
+                      <a:ext cx="5943600" cy="2768710"/>
                     </a:xfrm>
                     <a:prstGeom prst="rect">
                       <a:avLst/>
@@ -6742,85 +6740,121 @@
       <w:pPr>
         <w:bidi/>
         <w:rPr>
-          <w:rtl/>
-        </w:rPr>
-      </w:pPr>
+          <w:b/>
+          <w:bCs/>
+          <w:color w:val="FF0000"/>
+          <w:sz w:val="28"/>
+          <w:szCs w:val="28"/>
+          <w:rtl/>
+          <w:lang w:bidi="fa-IR"/>
+        </w:rPr>
+      </w:pPr>
+      <w:r>
+        <w:rPr>
+          <w:rFonts w:hint="cs"/>
+          <w:b/>
+          <w:bCs/>
+          <w:color w:val="FF0000"/>
+          <w:sz w:val="28"/>
+          <w:szCs w:val="28"/>
+          <w:rtl/>
+        </w:rPr>
+        <w:t xml:space="preserve">کد </w:t>
+      </w:r>
+      <w:r>
+        <w:rPr>
+          <w:b/>
+          <w:bCs/>
+          <w:color w:val="FF0000"/>
+          <w:sz w:val="28"/>
+          <w:szCs w:val="28"/>
+        </w:rPr>
+        <w:t>VHDL</w:t>
+      </w:r>
+      <w:r>
+        <w:rPr>
+          <w:rFonts w:hint="cs"/>
+          <w:b/>
+          <w:bCs/>
+          <w:color w:val="FF0000"/>
+          <w:sz w:val="28"/>
+          <w:szCs w:val="28"/>
+          <w:rtl/>
+          <w:lang w:bidi="fa-IR"/>
+        </w:rPr>
+        <w:t xml:space="preserve"> مدار معرف عدد بزرگ تر</w:t>
+      </w:r>
+      <w:r>
+        <w:rPr>
+          <w:rFonts w:hint="cs"/>
+          <w:b/>
+          <w:bCs/>
+          <w:color w:val="FF0000"/>
+          <w:sz w:val="28"/>
+          <w:szCs w:val="28"/>
+          <w:rtl/>
+          <w:lang w:bidi="fa-IR"/>
+        </w:rPr>
+        <w:t xml:space="preserve">: </w:t>
+      </w:r>
     </w:p>
     <w:p>
       <w:pPr>
         <w:bidi/>
         <w:rPr>
-          <w:rFonts w:hint="cs"/>
-          <w:b/>
-          <w:bCs/>
-          <w:color w:val="FF0000"/>
-          <w:sz w:val="28"/>
-          <w:szCs w:val="28"/>
-          <w:rtl/>
-          <w:lang w:bidi="fa-IR"/>
-        </w:rPr>
-      </w:pPr>
-      <w:r>
-        <w:rPr>
-          <w:rFonts w:hint="cs"/>
-          <w:b/>
-          <w:bCs/>
-          <w:color w:val="FF0000"/>
-          <w:sz w:val="28"/>
-          <w:szCs w:val="28"/>
-          <w:rtl/>
+          <w:rFonts w:cs="B Nazanin"/>
+          <w:color w:val="002060"/>
+          <w:sz w:val="28"/>
+          <w:szCs w:val="28"/>
+          <w:rtl/>
+          <w:lang w:bidi="fa-IR"/>
+        </w:rPr>
+      </w:pPr>
+      <w:r>
+        <w:rPr>
+          <w:rFonts w:cs="B Nazanin" w:hint="cs"/>
+          <w:color w:val="002060"/>
+          <w:sz w:val="28"/>
+          <w:szCs w:val="28"/>
+          <w:rtl/>
+          <w:lang w:bidi="fa-IR"/>
         </w:rPr>
         <w:t xml:space="preserve">کد </w:t>
       </w:r>
       <w:r>
         <w:rPr>
-          <w:b/>
-          <w:bCs/>
-          <w:color w:val="FF0000"/>
-          <w:sz w:val="28"/>
-          <w:szCs w:val="28"/>
-        </w:rPr>
-        <w:t>VHDL</w:t>
-      </w:r>
-      <w:r>
-        <w:rPr>
-          <w:rFonts w:hint="cs"/>
-          <w:b/>
-          <w:bCs/>
-          <w:color w:val="FF0000"/>
-          <w:sz w:val="28"/>
-          <w:szCs w:val="28"/>
-          <w:rtl/>
-          <w:lang w:bidi="fa-IR"/>
-        </w:rPr>
-        <w:t xml:space="preserve"> مدار معرف عدد بزرگ تر</w:t>
-      </w:r>
-      <w:r>
-        <w:rPr>
-          <w:rFonts w:hint="cs"/>
-          <w:b/>
-          <w:bCs/>
-          <w:color w:val="FF0000"/>
-          <w:sz w:val="28"/>
-          <w:szCs w:val="28"/>
-          <w:rtl/>
-          <w:lang w:bidi="fa-IR"/>
-        </w:rPr>
-        <w:t xml:space="preserve">: </w:t>
-      </w:r>
-    </w:p>
-    <w:p>
-      <w:pPr>
-        <w:bidi/>
+          <w:rFonts w:cs="B Nazanin" w:hint="cs"/>
+          <w:color w:val="002060"/>
+          <w:sz w:val="28"/>
+          <w:szCs w:val="28"/>
+          <w:rtl/>
+          <w:lang w:bidi="fa-IR"/>
+        </w:rPr>
+        <w:t>این آزمایش شامل سه ماژول است.ماژول اول مقایسه گر</w:t>
+      </w:r>
+      <w:r>
+        <w:rPr>
+          <w:rFonts w:cs="B Nazanin" w:hint="cs"/>
+          <w:color w:val="002060"/>
+          <w:sz w:val="28"/>
+          <w:szCs w:val="28"/>
+          <w:rtl/>
+          <w:lang w:bidi="fa-IR"/>
+        </w:rPr>
+        <w:t>(</w:t>
+      </w:r>
+      <w:proofErr w:type="spellStart"/>
+      <w:r>
         <w:rPr>
           <w:rFonts w:cs="B Nazanin"/>
           <w:color w:val="002060"/>
           <w:sz w:val="28"/>
           <w:szCs w:val="28"/>
-          <w:rtl/>
-          <w:lang w:bidi="fa-IR"/>
-        </w:rPr>
-      </w:pPr>
+          <w:lang w:bidi="fa-IR"/>
+        </w:rPr>
+        <w:t>comprator</w:t>
+      </w:r>
+      <w:proofErr w:type="spellEnd"/>
       <w:r>
         <w:rPr>
           <w:rFonts w:cs="B Nazanin" w:hint="cs"/>
@@ -6830,7 +6864,7 @@
           <w:rtl/>
           <w:lang w:bidi="fa-IR"/>
         </w:rPr>
-        <w:t xml:space="preserve">کد </w:t>
+        <w:t>)</w:t>
       </w:r>
       <w:r>
         <w:rPr>
@@ -6841,7 +6875,7 @@
           <w:rtl/>
           <w:lang w:bidi="fa-IR"/>
         </w:rPr>
-        <w:t>این آزمایش شامل سه ماژول است.ماژول اول مقایسه گر</w:t>
+        <w:t xml:space="preserve"> است که از کد آزمایش قبل استفاده می کنیم.(تصوی</w:t>
       </w:r>
       <w:r>
         <w:rPr>
@@ -6852,8 +6886,192 @@
           <w:rtl/>
           <w:lang w:bidi="fa-IR"/>
         </w:rPr>
+        <w:t>ر 8 و9</w:t>
+      </w:r>
+      <w:r>
+        <w:rPr>
+          <w:rFonts w:cs="B Nazanin" w:hint="cs"/>
+          <w:color w:val="002060"/>
+          <w:sz w:val="28"/>
+          <w:szCs w:val="28"/>
+          <w:rtl/>
+          <w:lang w:bidi="fa-IR"/>
+        </w:rPr>
+        <w:t>) سپس یک ماژول جدید</w:t>
+      </w:r>
+      <w:r>
+        <w:rPr>
+          <w:rFonts w:cs="B Nazanin" w:hint="cs"/>
+          <w:color w:val="002060"/>
+          <w:sz w:val="28"/>
+          <w:szCs w:val="28"/>
+          <w:rtl/>
+          <w:lang w:bidi="fa-IR"/>
+        </w:rPr>
+        <w:t xml:space="preserve"> </w:t>
+      </w:r>
+      <w:r>
+        <w:rPr>
+          <w:rFonts w:cs="B Nazanin" w:hint="cs"/>
+          <w:color w:val="002060"/>
+          <w:sz w:val="28"/>
+          <w:szCs w:val="28"/>
+          <w:rtl/>
+          <w:lang w:bidi="fa-IR"/>
+        </w:rPr>
+        <w:t>ایجاد می کنیم</w:t>
+      </w:r>
+      <w:r>
+        <w:rPr>
+          <w:rFonts w:cs="B Nazanin" w:hint="cs"/>
+          <w:color w:val="002060"/>
+          <w:sz w:val="28"/>
+          <w:szCs w:val="28"/>
+          <w:rtl/>
+          <w:lang w:bidi="fa-IR"/>
+        </w:rPr>
         <w:t>(</w:t>
       </w:r>
+      <w:r>
+        <w:rPr>
+          <w:rFonts w:cs="B Nazanin"/>
+          <w:color w:val="002060"/>
+          <w:sz w:val="28"/>
+          <w:szCs w:val="28"/>
+          <w:lang w:bidi="fa-IR"/>
+        </w:rPr>
+        <w:t>mux2to1</w:t>
+      </w:r>
+      <w:r>
+        <w:rPr>
+          <w:rFonts w:cs="B Nazanin" w:hint="cs"/>
+          <w:color w:val="002060"/>
+          <w:sz w:val="28"/>
+          <w:szCs w:val="28"/>
+          <w:rtl/>
+          <w:lang w:bidi="fa-IR"/>
+        </w:rPr>
+        <w:t>)</w:t>
+      </w:r>
+      <w:r>
+        <w:rPr>
+          <w:rFonts w:cs="B Nazanin" w:hint="cs"/>
+          <w:color w:val="002060"/>
+          <w:sz w:val="28"/>
+          <w:szCs w:val="28"/>
+          <w:rtl/>
+          <w:lang w:bidi="fa-IR"/>
+        </w:rPr>
+        <w:t xml:space="preserve"> و مالتی پلکسر 2 به 1 که ورودی های آن دو عدد 4 بیتی</w:t>
+      </w:r>
+      <w:r>
+        <w:rPr>
+          <w:rFonts w:cs="B Nazanin" w:hint="cs"/>
+          <w:color w:val="002060"/>
+          <w:sz w:val="28"/>
+          <w:szCs w:val="28"/>
+          <w:rtl/>
+          <w:lang w:bidi="fa-IR"/>
+        </w:rPr>
+        <w:t xml:space="preserve"> </w:t>
+      </w:r>
+      <w:r>
+        <w:rPr>
+          <w:rFonts w:cs="B Nazanin"/>
+          <w:color w:val="002060"/>
+          <w:sz w:val="28"/>
+          <w:szCs w:val="28"/>
+          <w:lang w:bidi="fa-IR"/>
+        </w:rPr>
+        <w:t>A</w:t>
+      </w:r>
+      <w:r>
+        <w:rPr>
+          <w:rFonts w:cs="B Nazanin" w:hint="cs"/>
+          <w:color w:val="002060"/>
+          <w:sz w:val="28"/>
+          <w:szCs w:val="28"/>
+          <w:rtl/>
+          <w:lang w:bidi="fa-IR"/>
+        </w:rPr>
+        <w:t>و</w:t>
+      </w:r>
+      <w:r>
+        <w:rPr>
+          <w:rFonts w:cs="B Nazanin"/>
+          <w:color w:val="002060"/>
+          <w:sz w:val="28"/>
+          <w:szCs w:val="28"/>
+          <w:lang w:bidi="fa-IR"/>
+        </w:rPr>
+        <w:t>B</w:t>
+      </w:r>
+      <w:r>
+        <w:rPr>
+          <w:rFonts w:cs="B Nazanin" w:hint="cs"/>
+          <w:color w:val="002060"/>
+          <w:sz w:val="28"/>
+          <w:szCs w:val="28"/>
+          <w:rtl/>
+          <w:lang w:bidi="fa-IR"/>
+        </w:rPr>
+        <w:t xml:space="preserve"> که ورو</w:t>
+      </w:r>
+      <w:r>
+        <w:rPr>
+          <w:rFonts w:cs="B Nazanin" w:hint="cs"/>
+          <w:color w:val="002060"/>
+          <w:sz w:val="28"/>
+          <w:szCs w:val="28"/>
+          <w:rtl/>
+          <w:lang w:bidi="fa-IR"/>
+        </w:rPr>
+        <w:t>دی های مدار مقایسه گر نیز هستند</w:t>
+      </w:r>
+      <w:r>
+        <w:rPr>
+          <w:rFonts w:cs="B Nazanin" w:hint="cs"/>
+          <w:color w:val="002060"/>
+          <w:sz w:val="28"/>
+          <w:szCs w:val="28"/>
+          <w:rtl/>
+          <w:lang w:bidi="fa-IR"/>
+        </w:rPr>
+        <w:t xml:space="preserve"> را در آن پیاده سازی می کنیم</w:t>
+      </w:r>
+      <w:r>
+        <w:rPr>
+          <w:rFonts w:cs="B Nazanin" w:hint="cs"/>
+          <w:color w:val="002060"/>
+          <w:sz w:val="28"/>
+          <w:szCs w:val="28"/>
+          <w:rtl/>
+          <w:lang w:bidi="fa-IR"/>
+        </w:rPr>
+        <w:t>(تصویر10)</w:t>
+      </w:r>
+      <w:r>
+        <w:rPr>
+          <w:rFonts w:cs="B Nazanin" w:hint="cs"/>
+          <w:color w:val="002060"/>
+          <w:sz w:val="28"/>
+          <w:szCs w:val="28"/>
+          <w:rtl/>
+          <w:lang w:bidi="fa-IR"/>
+        </w:rPr>
+        <w:t>.در ماژول سوم</w:t>
+      </w:r>
+      <w:r>
+        <w:rPr>
+          <w:rFonts w:cs="B Nazanin" w:hint="cs"/>
+          <w:color w:val="002060"/>
+          <w:sz w:val="28"/>
+          <w:szCs w:val="28"/>
+          <w:rtl/>
+          <w:lang w:bidi="fa-IR"/>
+        </w:rPr>
+        <w:t>(</w:t>
+      </w:r>
       <w:proofErr w:type="spellStart"/>
       <w:r>
         <w:rPr>
@@ -6863,7 +7081,7 @@
           <w:szCs w:val="28"/>
           <w:lang w:bidi="fa-IR"/>
         </w:rPr>
-        <w:t>comprator</w:t>
+        <w:t>showgreater</w:t>
       </w:r>
       <w:proofErr w:type="spellEnd"/>
       <w:r>
@@ -6886,7 +7104,17 @@
           <w:rtl/>
           <w:lang w:bidi="fa-IR"/>
         </w:rPr>
-        <w:t xml:space="preserve"> است که از کد آزمایش قبل استفاده می کنیم.(تصوی</w:t>
+        <w:t xml:space="preserve">،ماژول اول(مقایسه گر) را پورت مپ می کنیم و ورودی های </w:t>
+      </w:r>
+      <w:r>
+        <w:rPr>
+          <w:rFonts w:cs="B Nazanin"/>
+          <w:color w:val="002060"/>
+          <w:sz w:val="28"/>
+          <w:szCs w:val="28"/>
+          <w:lang w:bidi="fa-IR"/>
+        </w:rPr>
+        <w:t>A</w:t>
       </w:r>
       <w:r>
         <w:rPr>
@@ -6897,7 +7125,17 @@
           <w:rtl/>
           <w:lang w:bidi="fa-IR"/>
         </w:rPr>
-        <w:t>ر 8 و9</w:t>
+        <w:t>و</w:t>
+      </w:r>
+      <w:r>
+        <w:rPr>
+          <w:rFonts w:cs="B Nazanin"/>
+          <w:color w:val="002060"/>
+          <w:sz w:val="28"/>
+          <w:szCs w:val="28"/>
+          <w:lang w:bidi="fa-IR"/>
+        </w:rPr>
+        <w:t>B</w:t>
       </w:r>
       <w:r>
         <w:rPr>
@@ -6908,7 +7146,17 @@
           <w:rtl/>
           <w:lang w:bidi="fa-IR"/>
         </w:rPr>
-        <w:t>) سپس یک ماژول جدید</w:t>
+        <w:t xml:space="preserve"> را برای مقایسه به آن میدهیم و خروجی های</w:t>
+      </w:r>
+      <w:r>
+        <w:rPr>
+          <w:rFonts w:cs="B Nazanin"/>
+          <w:color w:val="002060"/>
+          <w:sz w:val="28"/>
+          <w:szCs w:val="28"/>
+          <w:lang w:bidi="fa-IR"/>
+        </w:rPr>
+        <w:t xml:space="preserve">  F</w:t>
       </w:r>
       <w:r>
         <w:rPr>
@@ -6919,10 +7167,117 @@
           <w:rtl/>
           <w:lang w:bidi="fa-IR"/>
         </w:rPr>
+        <w:t>و</w:t>
+      </w:r>
+      <w:r>
+        <w:rPr>
+          <w:rFonts w:cs="B Nazanin"/>
+          <w:color w:val="002060"/>
+          <w:sz w:val="28"/>
+          <w:szCs w:val="28"/>
+          <w:lang w:bidi="fa-IR"/>
+        </w:rPr>
+        <w:t>G</w:t>
+      </w:r>
+      <w:r>
+        <w:rPr>
+          <w:rFonts w:cs="B Nazanin" w:hint="cs"/>
+          <w:color w:val="002060"/>
+          <w:sz w:val="28"/>
+          <w:szCs w:val="28"/>
+          <w:rtl/>
+          <w:lang w:bidi="fa-IR"/>
+        </w:rPr>
+        <w:t>و</w:t>
+      </w:r>
+      <w:r>
+        <w:rPr>
+          <w:rFonts w:cs="B Nazanin"/>
+          <w:color w:val="002060"/>
+          <w:sz w:val="28"/>
+          <w:szCs w:val="28"/>
+          <w:lang w:bidi="fa-IR"/>
+        </w:rPr>
+        <w:t>H</w:t>
+      </w:r>
+      <w:r>
+        <w:rPr>
+          <w:rFonts w:cs="B Nazanin" w:hint="cs"/>
+          <w:color w:val="002060"/>
+          <w:sz w:val="28"/>
+          <w:szCs w:val="28"/>
+          <w:rtl/>
+          <w:lang w:bidi="fa-IR"/>
+        </w:rPr>
+        <w:t xml:space="preserve"> را دریافت میکنیم سپس</w:t>
+      </w:r>
+      <w:r>
+        <w:rPr>
+          <w:rFonts w:cs="B Nazanin" w:hint="cs"/>
+          <w:color w:val="002060"/>
+          <w:sz w:val="28"/>
+          <w:szCs w:val="28"/>
+          <w:rtl/>
+          <w:lang w:bidi="fa-IR"/>
+        </w:rPr>
+        <w:t xml:space="preserve"> ماژول دوم(مالتی پلکسر) را پورت مپ می کنیم و دو عدد 4 </w:t>
+      </w:r>
+      <w:r>
+        <w:rPr>
+          <w:rFonts w:cs="B Nazanin" w:hint="cs"/>
+          <w:color w:val="002060"/>
+          <w:sz w:val="28"/>
+          <w:szCs w:val="28"/>
+          <w:rtl/>
+          <w:lang w:bidi="fa-IR"/>
+        </w:rPr>
+        <w:t>بیتی را به عنوان ورودی و خط انتخ</w:t>
+      </w:r>
+      <w:r>
+        <w:rPr>
+          <w:rFonts w:cs="B Nazanin" w:hint="cs"/>
+          <w:color w:val="002060"/>
+          <w:sz w:val="28"/>
+          <w:szCs w:val="28"/>
+          <w:rtl/>
+          <w:lang w:bidi="fa-IR"/>
+        </w:rPr>
+        <w:t>اب</w:t>
+      </w:r>
+      <w:r>
+        <w:rPr>
+          <w:rFonts w:cs="B Nazanin" w:hint="cs"/>
+          <w:color w:val="002060"/>
+          <w:sz w:val="28"/>
+          <w:szCs w:val="28"/>
+          <w:rtl/>
+          <w:lang w:bidi="fa-IR"/>
+        </w:rPr>
+        <w:t xml:space="preserve"> که مقدار آن</w:t>
+      </w:r>
+      <w:r>
+        <w:rPr>
+          <w:rFonts w:cs="B Nazanin" w:hint="cs"/>
+          <w:color w:val="002060"/>
+          <w:sz w:val="28"/>
+          <w:szCs w:val="28"/>
+          <w:rtl/>
+          <w:lang w:bidi="fa-IR"/>
+        </w:rPr>
         <w:t xml:space="preserve"> </w:t>
       </w:r>
       <w:r>
         <w:rPr>
+          <w:rFonts w:cs="B Nazanin"/>
+          <w:color w:val="002060"/>
+          <w:sz w:val="28"/>
+          <w:szCs w:val="28"/>
+          <w:lang w:bidi="fa-IR"/>
+        </w:rPr>
+        <w:t>H</w:t>
+      </w:r>
+      <w:r>
+        <w:rPr>
           <w:rFonts w:cs="B Nazanin" w:hint="cs"/>
           <w:color w:val="002060"/>
           <w:sz w:val="28"/>
@@ -6930,7 +7285,7 @@
           <w:rtl/>
           <w:lang w:bidi="fa-IR"/>
         </w:rPr>
-        <w:t>ایجاد می کنیم</w:t>
+        <w:t xml:space="preserve"> </w:t>
       </w:r>
       <w:r>
         <w:rPr>
@@ -6941,7 +7296,40 @@
           <w:rtl/>
           <w:lang w:bidi="fa-IR"/>
         </w:rPr>
-        <w:t>(</w:t>
+        <w:t xml:space="preserve">می باشد </w:t>
+      </w:r>
+      <w:r>
+        <w:rPr>
+          <w:rFonts w:cs="B Nazanin" w:hint="cs"/>
+          <w:color w:val="002060"/>
+          <w:sz w:val="28"/>
+          <w:szCs w:val="28"/>
+          <w:rtl/>
+          <w:lang w:bidi="fa-IR"/>
+        </w:rPr>
+        <w:t>را به آ</w:t>
+      </w:r>
+      <w:r>
+        <w:rPr>
+          <w:rFonts w:cs="B Nazanin" w:hint="cs"/>
+          <w:color w:val="002060"/>
+          <w:sz w:val="28"/>
+          <w:szCs w:val="28"/>
+          <w:rtl/>
+          <w:lang w:bidi="fa-IR"/>
+        </w:rPr>
+        <w:t>ن می دهیم.</w:t>
+      </w:r>
+      <w:r>
+        <w:rPr>
+          <w:rFonts w:cs="B Nazanin" w:hint="cs"/>
+          <w:color w:val="002060"/>
+          <w:sz w:val="28"/>
+          <w:szCs w:val="28"/>
+          <w:rtl/>
+          <w:lang w:bidi="fa-IR"/>
+        </w:rPr>
+        <w:t xml:space="preserve"> اگر </w:t>
       </w:r>
       <w:r>
         <w:rPr>
@@ -6951,7 +7339,7 @@
           <w:szCs w:val="28"/>
           <w:lang w:bidi="fa-IR"/>
         </w:rPr>
-        <w:t>mux2to1</w:t>
+        <w:t>H</w:t>
       </w:r>
       <w:r>
         <w:rPr>
@@ -6962,7 +7350,7 @@
           <w:rtl/>
           <w:lang w:bidi="fa-IR"/>
         </w:rPr>
-        <w:t>)</w:t>
+        <w:t xml:space="preserve"> صفر باشد یعنی</w:t>
       </w:r>
       <w:r>
         <w:rPr>
@@ -6973,7 +7361,17 @@
           <w:rtl/>
           <w:lang w:bidi="fa-IR"/>
         </w:rPr>
-        <w:t xml:space="preserve"> و مالتی پلکسر 2 به 1 که ورودی های آن دو عدد 4 بیتی</w:t>
+        <w:t xml:space="preserve"> </w:t>
+      </w:r>
+      <w:r>
+        <w:rPr>
+          <w:rFonts w:cs="B Nazanin"/>
+          <w:color w:val="002060"/>
+          <w:sz w:val="28"/>
+          <w:szCs w:val="28"/>
+          <w:lang w:bidi="fa-IR"/>
+        </w:rPr>
+        <w:t>A</w:t>
       </w:r>
       <w:r>
         <w:rPr>
@@ -6984,7 +7382,7 @@
           <w:rtl/>
           <w:lang w:bidi="fa-IR"/>
         </w:rPr>
-        <w:t xml:space="preserve"> </w:t>
+        <w:t xml:space="preserve"> از </w:t>
       </w:r>
       <w:r>
         <w:rPr>
@@ -6994,6 +7392,48 @@
           <w:szCs w:val="28"/>
           <w:lang w:bidi="fa-IR"/>
         </w:rPr>
+        <w:t>B</w:t>
+      </w:r>
+      <w:r>
+        <w:rPr>
+          <w:rFonts w:cs="B Nazanin" w:hint="cs"/>
+          <w:color w:val="002060"/>
+          <w:sz w:val="28"/>
+          <w:szCs w:val="28"/>
+          <w:rtl/>
+          <w:lang w:bidi="fa-IR"/>
+        </w:rPr>
+        <w:t xml:space="preserve"> بزرگ تر است(</w:t>
+      </w:r>
+      <w:r>
+        <w:rPr>
+          <w:rFonts w:cs="B Nazanin"/>
+          <w:color w:val="002060"/>
+          <w:sz w:val="28"/>
+          <w:szCs w:val="28"/>
+          <w:lang w:bidi="fa-IR"/>
+        </w:rPr>
+        <w:t>F=1</w:t>
+      </w:r>
+      <w:r>
+        <w:rPr>
+          <w:rFonts w:cs="B Nazanin" w:hint="cs"/>
+          <w:color w:val="002060"/>
+          <w:sz w:val="28"/>
+          <w:szCs w:val="28"/>
+          <w:rtl/>
+          <w:lang w:bidi="fa-IR"/>
+        </w:rPr>
+        <w:t xml:space="preserve">) و </w:t>
+      </w:r>
+      <w:r>
+        <w:rPr>
+          <w:rFonts w:cs="B Nazanin"/>
+          <w:color w:val="002060"/>
+          <w:sz w:val="28"/>
+          <w:szCs w:val="28"/>
+          <w:lang w:bidi="fa-IR"/>
+        </w:rPr>
         <w:t>A</w:t>
       </w:r>
       <w:r>
@@ -7005,7 +7445,7 @@
           <w:rtl/>
           <w:lang w:bidi="fa-IR"/>
         </w:rPr>
-        <w:t>و</w:t>
+        <w:t xml:space="preserve"> در خروجی نمایش داده می شود و اگر </w:t>
       </w:r>
       <w:r>
         <w:rPr>
@@ -7015,6 +7455,48 @@
           <w:szCs w:val="28"/>
           <w:lang w:bidi="fa-IR"/>
         </w:rPr>
+        <w:t>H</w:t>
+      </w:r>
+      <w:r>
+        <w:rPr>
+          <w:rFonts w:cs="B Nazanin" w:hint="cs"/>
+          <w:color w:val="002060"/>
+          <w:sz w:val="28"/>
+          <w:szCs w:val="28"/>
+          <w:rtl/>
+          <w:lang w:bidi="fa-IR"/>
+        </w:rPr>
+        <w:t xml:space="preserve"> یک باشد یعنی </w:t>
+      </w:r>
+      <w:r>
+        <w:rPr>
+          <w:rFonts w:cs="B Nazanin"/>
+          <w:color w:val="002060"/>
+          <w:sz w:val="28"/>
+          <w:szCs w:val="28"/>
+          <w:lang w:bidi="fa-IR"/>
+        </w:rPr>
+        <w:t>A</w:t>
+      </w:r>
+      <w:r>
+        <w:rPr>
+          <w:rFonts w:cs="B Nazanin" w:hint="cs"/>
+          <w:color w:val="002060"/>
+          <w:sz w:val="28"/>
+          <w:szCs w:val="28"/>
+          <w:rtl/>
+          <w:lang w:bidi="fa-IR"/>
+        </w:rPr>
+        <w:t xml:space="preserve"> از </w:t>
+      </w:r>
+      <w:r>
+        <w:rPr>
+          <w:rFonts w:cs="B Nazanin"/>
+          <w:color w:val="002060"/>
+          <w:sz w:val="28"/>
+          <w:szCs w:val="28"/>
+          <w:lang w:bidi="fa-IR"/>
+        </w:rPr>
         <w:t>B</w:t>
       </w:r>
       <w:r>
@@ -7026,7 +7508,17 @@
           <w:rtl/>
           <w:lang w:bidi="fa-IR"/>
         </w:rPr>
-        <w:t xml:space="preserve"> که ورو</w:t>
+        <w:t xml:space="preserve"> کوچک تر است و </w:t>
+      </w:r>
+      <w:r>
+        <w:rPr>
+          <w:rFonts w:cs="B Nazanin"/>
+          <w:color w:val="002060"/>
+          <w:sz w:val="28"/>
+          <w:szCs w:val="28"/>
+          <w:lang w:bidi="fa-IR"/>
+        </w:rPr>
+        <w:t>B</w:t>
       </w:r>
       <w:r>
         <w:rPr>
@@ -7037,7 +7529,7 @@
           <w:rtl/>
           <w:lang w:bidi="fa-IR"/>
         </w:rPr>
-        <w:t>دی های مدار مقایسه گر نیز هستند</w:t>
+        <w:t xml:space="preserve"> در خروجی نمایش داده می شود.</w:t>
       </w:r>
       <w:r>
         <w:rPr>
@@ -7048,7 +7540,17 @@
           <w:rtl/>
           <w:lang w:bidi="fa-IR"/>
         </w:rPr>
-        <w:t xml:space="preserve"> را در آن پیاده سازی می کنیم</w:t>
+        <w:t xml:space="preserve">بنابراین سیگنال </w:t>
+      </w:r>
+      <w:r>
+        <w:rPr>
+          <w:rFonts w:cs="B Nazanin"/>
+          <w:color w:val="002060"/>
+          <w:sz w:val="28"/>
+          <w:szCs w:val="28"/>
+          <w:lang w:bidi="fa-IR"/>
+        </w:rPr>
+        <w:t>H</w:t>
       </w:r>
       <w:r>
         <w:rPr>
@@ -7059,488 +7561,7 @@
           <w:rtl/>
           <w:lang w:bidi="fa-IR"/>
         </w:rPr>
-        <w:t>(تصویر10)</w:t>
-      </w:r>
-      <w:r>
-        <w:rPr>
-          <w:rFonts w:cs="B Nazanin" w:hint="cs"/>
-          <w:color w:val="002060"/>
-          <w:sz w:val="28"/>
-          <w:szCs w:val="28"/>
-          <w:rtl/>
-          <w:lang w:bidi="fa-IR"/>
-        </w:rPr>
-        <w:t>.در ماژول سوم</w:t>
-      </w:r>
-      <w:r>
-        <w:rPr>
-          <w:rFonts w:cs="B Nazanin" w:hint="cs"/>
-          <w:color w:val="002060"/>
-          <w:sz w:val="28"/>
-          <w:szCs w:val="28"/>
-          <w:rtl/>
-          <w:lang w:bidi="fa-IR"/>
-        </w:rPr>
-        <w:t>(</w:t>
-      </w:r>
-      <w:proofErr w:type="spellStart"/>
-      <w:r>
-        <w:rPr>
-          <w:rFonts w:cs="B Nazanin"/>
-          <w:color w:val="002060"/>
-          <w:sz w:val="28"/>
-          <w:szCs w:val="28"/>
-          <w:lang w:bidi="fa-IR"/>
-        </w:rPr>
-        <w:t>showgreater</w:t>
-      </w:r>
-      <w:proofErr w:type="spellEnd"/>
-      <w:r>
-        <w:rPr>
-          <w:rFonts w:cs="B Nazanin" w:hint="cs"/>
-          <w:color w:val="002060"/>
-          <w:sz w:val="28"/>
-          <w:szCs w:val="28"/>
-          <w:rtl/>
-          <w:lang w:bidi="fa-IR"/>
-        </w:rPr>
-        <w:t>)</w:t>
-      </w:r>
-      <w:r>
-        <w:rPr>
-          <w:rFonts w:cs="B Nazanin" w:hint="cs"/>
-          <w:color w:val="002060"/>
-          <w:sz w:val="28"/>
-          <w:szCs w:val="28"/>
-          <w:rtl/>
-          <w:lang w:bidi="fa-IR"/>
-        </w:rPr>
-        <w:t xml:space="preserve">،ماژول اول(مقایسه گر) را پورت مپ می کنیم و ورودی های </w:t>
-      </w:r>
-      <w:r>
-        <w:rPr>
-          <w:rFonts w:cs="B Nazanin"/>
-          <w:color w:val="002060"/>
-          <w:sz w:val="28"/>
-          <w:szCs w:val="28"/>
-          <w:lang w:bidi="fa-IR"/>
-        </w:rPr>
-        <w:t>A</w:t>
-      </w:r>
-      <w:r>
-        <w:rPr>
-          <w:rFonts w:cs="B Nazanin" w:hint="cs"/>
-          <w:color w:val="002060"/>
-          <w:sz w:val="28"/>
-          <w:szCs w:val="28"/>
-          <w:rtl/>
-          <w:lang w:bidi="fa-IR"/>
-        </w:rPr>
-        <w:t>و</w:t>
-      </w:r>
-      <w:r>
-        <w:rPr>
-          <w:rFonts w:cs="B Nazanin"/>
-          <w:color w:val="002060"/>
-          <w:sz w:val="28"/>
-          <w:szCs w:val="28"/>
-          <w:lang w:bidi="fa-IR"/>
-        </w:rPr>
-        <w:t>B</w:t>
-      </w:r>
-      <w:r>
-        <w:rPr>
-          <w:rFonts w:cs="B Nazanin" w:hint="cs"/>
-          <w:color w:val="002060"/>
-          <w:sz w:val="28"/>
-          <w:szCs w:val="28"/>
-          <w:rtl/>
-          <w:lang w:bidi="fa-IR"/>
-        </w:rPr>
-        <w:t xml:space="preserve"> را برای مقایسه به آن میدهیم و خروجی های</w:t>
-      </w:r>
-      <w:r>
-        <w:rPr>
-          <w:rFonts w:cs="B Nazanin"/>
-          <w:color w:val="002060"/>
-          <w:sz w:val="28"/>
-          <w:szCs w:val="28"/>
-          <w:lang w:bidi="fa-IR"/>
-        </w:rPr>
-        <w:t xml:space="preserve">  F</w:t>
-      </w:r>
-      <w:r>
-        <w:rPr>
-          <w:rFonts w:cs="B Nazanin" w:hint="cs"/>
-          <w:color w:val="002060"/>
-          <w:sz w:val="28"/>
-          <w:szCs w:val="28"/>
-          <w:rtl/>
-          <w:lang w:bidi="fa-IR"/>
-        </w:rPr>
-        <w:t>و</w:t>
-      </w:r>
-      <w:r>
-        <w:rPr>
-          <w:rFonts w:cs="B Nazanin"/>
-          <w:color w:val="002060"/>
-          <w:sz w:val="28"/>
-          <w:szCs w:val="28"/>
-          <w:lang w:bidi="fa-IR"/>
-        </w:rPr>
-        <w:t>G</w:t>
-      </w:r>
-      <w:r>
-        <w:rPr>
-          <w:rFonts w:cs="B Nazanin" w:hint="cs"/>
-          <w:color w:val="002060"/>
-          <w:sz w:val="28"/>
-          <w:szCs w:val="28"/>
-          <w:rtl/>
-          <w:lang w:bidi="fa-IR"/>
-        </w:rPr>
-        <w:t>و</w:t>
-      </w:r>
-      <w:r>
-        <w:rPr>
-          <w:rFonts w:cs="B Nazanin"/>
-          <w:color w:val="002060"/>
-          <w:sz w:val="28"/>
-          <w:szCs w:val="28"/>
-          <w:lang w:bidi="fa-IR"/>
-        </w:rPr>
-        <w:t>H</w:t>
-      </w:r>
-      <w:r>
-        <w:rPr>
-          <w:rFonts w:cs="B Nazanin" w:hint="cs"/>
-          <w:color w:val="002060"/>
-          <w:sz w:val="28"/>
-          <w:szCs w:val="28"/>
-          <w:rtl/>
-          <w:lang w:bidi="fa-IR"/>
-        </w:rPr>
-        <w:t xml:space="preserve"> را دریافت میکنیم سپس</w:t>
-      </w:r>
-      <w:r>
-        <w:rPr>
-          <w:rFonts w:cs="B Nazanin" w:hint="cs"/>
-          <w:color w:val="002060"/>
-          <w:sz w:val="28"/>
-          <w:szCs w:val="28"/>
-          <w:rtl/>
-          <w:lang w:bidi="fa-IR"/>
-        </w:rPr>
-        <w:t xml:space="preserve"> ماژول دوم(مالتی پلکسر) را پورت مپ می کنیم و دو عدد 4 </w:t>
-      </w:r>
-      <w:r>
-        <w:rPr>
-          <w:rFonts w:cs="B Nazanin" w:hint="cs"/>
-          <w:color w:val="002060"/>
-          <w:sz w:val="28"/>
-          <w:szCs w:val="28"/>
-          <w:rtl/>
-          <w:lang w:bidi="fa-IR"/>
-        </w:rPr>
-        <w:t>بیتی را به عنوان ورودی و خط انتخ</w:t>
-      </w:r>
-      <w:r>
-        <w:rPr>
-          <w:rFonts w:cs="B Nazanin" w:hint="cs"/>
-          <w:color w:val="002060"/>
-          <w:sz w:val="28"/>
-          <w:szCs w:val="28"/>
-          <w:rtl/>
-          <w:lang w:bidi="fa-IR"/>
-        </w:rPr>
-        <w:t>اب</w:t>
-      </w:r>
-      <w:r>
-        <w:rPr>
-          <w:rFonts w:cs="B Nazanin" w:hint="cs"/>
-          <w:color w:val="002060"/>
-          <w:sz w:val="28"/>
-          <w:szCs w:val="28"/>
-          <w:rtl/>
-          <w:lang w:bidi="fa-IR"/>
-        </w:rPr>
-        <w:t xml:space="preserve"> که مقدار آن</w:t>
-      </w:r>
-      <w:r>
-        <w:rPr>
-          <w:rFonts w:cs="B Nazanin" w:hint="cs"/>
-          <w:color w:val="002060"/>
-          <w:sz w:val="28"/>
-          <w:szCs w:val="28"/>
-          <w:rtl/>
-          <w:lang w:bidi="fa-IR"/>
-        </w:rPr>
-        <w:t xml:space="preserve"> </w:t>
-      </w:r>
-      <w:r>
-        <w:rPr>
-          <w:rFonts w:cs="B Nazanin"/>
-          <w:color w:val="002060"/>
-          <w:sz w:val="28"/>
-          <w:szCs w:val="28"/>
-          <w:lang w:bidi="fa-IR"/>
-        </w:rPr>
-        <w:t>H</w:t>
-      </w:r>
-      <w:r>
-        <w:rPr>
-          <w:rFonts w:cs="B Nazanin" w:hint="cs"/>
-          <w:color w:val="002060"/>
-          <w:sz w:val="28"/>
-          <w:szCs w:val="28"/>
-          <w:rtl/>
-          <w:lang w:bidi="fa-IR"/>
-        </w:rPr>
-        <w:t xml:space="preserve"> </w:t>
-      </w:r>
-      <w:r>
-        <w:rPr>
-          <w:rFonts w:cs="B Nazanin" w:hint="cs"/>
-          <w:color w:val="002060"/>
-          <w:sz w:val="28"/>
-          <w:szCs w:val="28"/>
-          <w:rtl/>
-          <w:lang w:bidi="fa-IR"/>
-        </w:rPr>
-        <w:t xml:space="preserve">می باشد </w:t>
-      </w:r>
-      <w:r>
-        <w:rPr>
-          <w:rFonts w:cs="B Nazanin" w:hint="cs"/>
-          <w:color w:val="002060"/>
-          <w:sz w:val="28"/>
-          <w:szCs w:val="28"/>
-          <w:rtl/>
-          <w:lang w:bidi="fa-IR"/>
-        </w:rPr>
-        <w:t>را به آ</w:t>
-      </w:r>
-      <w:r>
-        <w:rPr>
-          <w:rFonts w:cs="B Nazanin" w:hint="cs"/>
-          <w:color w:val="002060"/>
-          <w:sz w:val="28"/>
-          <w:szCs w:val="28"/>
-          <w:rtl/>
-          <w:lang w:bidi="fa-IR"/>
-        </w:rPr>
-        <w:t>ن می دهیم.</w:t>
-      </w:r>
-      <w:r>
-        <w:rPr>
-          <w:rFonts w:cs="B Nazanin" w:hint="cs"/>
-          <w:color w:val="002060"/>
-          <w:sz w:val="28"/>
-          <w:szCs w:val="28"/>
-          <w:rtl/>
-          <w:lang w:bidi="fa-IR"/>
-        </w:rPr>
-        <w:t xml:space="preserve"> اگر </w:t>
-      </w:r>
-      <w:r>
-        <w:rPr>
-          <w:rFonts w:cs="B Nazanin"/>
-          <w:color w:val="002060"/>
-          <w:sz w:val="28"/>
-          <w:szCs w:val="28"/>
-          <w:lang w:bidi="fa-IR"/>
-        </w:rPr>
-        <w:t>H</w:t>
-      </w:r>
-      <w:r>
-        <w:rPr>
-          <w:rFonts w:cs="B Nazanin" w:hint="cs"/>
-          <w:color w:val="002060"/>
-          <w:sz w:val="28"/>
-          <w:szCs w:val="28"/>
-          <w:rtl/>
-          <w:lang w:bidi="fa-IR"/>
-        </w:rPr>
-        <w:t xml:space="preserve"> صفر باشد یعنی</w:t>
-      </w:r>
-      <w:r>
-        <w:rPr>
-          <w:rFonts w:cs="B Nazanin" w:hint="cs"/>
-          <w:color w:val="002060"/>
-          <w:sz w:val="28"/>
-          <w:szCs w:val="28"/>
-          <w:rtl/>
-          <w:lang w:bidi="fa-IR"/>
-        </w:rPr>
-        <w:t xml:space="preserve"> </w:t>
-      </w:r>
-      <w:r>
-        <w:rPr>
-          <w:rFonts w:cs="B Nazanin"/>
-          <w:color w:val="002060"/>
-          <w:sz w:val="28"/>
-          <w:szCs w:val="28"/>
-          <w:lang w:bidi="fa-IR"/>
-        </w:rPr>
-        <w:t>A</w:t>
-      </w:r>
-      <w:r>
-        <w:rPr>
-          <w:rFonts w:cs="B Nazanin" w:hint="cs"/>
-          <w:color w:val="002060"/>
-          <w:sz w:val="28"/>
-          <w:szCs w:val="28"/>
-          <w:rtl/>
-          <w:lang w:bidi="fa-IR"/>
-        </w:rPr>
-        <w:t xml:space="preserve"> از </w:t>
-      </w:r>
-      <w:r>
-        <w:rPr>
-          <w:rFonts w:cs="B Nazanin"/>
-          <w:color w:val="002060"/>
-          <w:sz w:val="28"/>
-          <w:szCs w:val="28"/>
-          <w:lang w:bidi="fa-IR"/>
-        </w:rPr>
-        <w:t>B</w:t>
-      </w:r>
-      <w:r>
-        <w:rPr>
-          <w:rFonts w:cs="B Nazanin" w:hint="cs"/>
-          <w:color w:val="002060"/>
-          <w:sz w:val="28"/>
-          <w:szCs w:val="28"/>
-          <w:rtl/>
-          <w:lang w:bidi="fa-IR"/>
-        </w:rPr>
-        <w:t xml:space="preserve"> بزرگ تر است(</w:t>
-      </w:r>
-      <w:r>
-        <w:rPr>
-          <w:rFonts w:cs="B Nazanin"/>
-          <w:color w:val="002060"/>
-          <w:sz w:val="28"/>
-          <w:szCs w:val="28"/>
-          <w:lang w:bidi="fa-IR"/>
-        </w:rPr>
-        <w:t>F=1</w:t>
-      </w:r>
-      <w:r>
-        <w:rPr>
-          <w:rFonts w:cs="B Nazanin" w:hint="cs"/>
-          <w:color w:val="002060"/>
-          <w:sz w:val="28"/>
-          <w:szCs w:val="28"/>
-          <w:rtl/>
-          <w:lang w:bidi="fa-IR"/>
-        </w:rPr>
-        <w:t xml:space="preserve">) و </w:t>
-      </w:r>
-      <w:r>
-        <w:rPr>
-          <w:rFonts w:cs="B Nazanin"/>
-          <w:color w:val="002060"/>
-          <w:sz w:val="28"/>
-          <w:szCs w:val="28"/>
-          <w:lang w:bidi="fa-IR"/>
-        </w:rPr>
-        <w:t>A</w:t>
-      </w:r>
-      <w:r>
-        <w:rPr>
-          <w:rFonts w:cs="B Nazanin" w:hint="cs"/>
-          <w:color w:val="002060"/>
-          <w:sz w:val="28"/>
-          <w:szCs w:val="28"/>
-          <w:rtl/>
-          <w:lang w:bidi="fa-IR"/>
-        </w:rPr>
-        <w:t xml:space="preserve"> در خروجی نمایش داده می شود و اگر </w:t>
-      </w:r>
-      <w:r>
-        <w:rPr>
-          <w:rFonts w:cs="B Nazanin"/>
-          <w:color w:val="002060"/>
-          <w:sz w:val="28"/>
-          <w:szCs w:val="28"/>
-          <w:lang w:bidi="fa-IR"/>
-        </w:rPr>
-        <w:t>H</w:t>
-      </w:r>
-      <w:r>
-        <w:rPr>
-          <w:rFonts w:cs="B Nazanin" w:hint="cs"/>
-          <w:color w:val="002060"/>
-          <w:sz w:val="28"/>
-          <w:szCs w:val="28"/>
-          <w:rtl/>
-          <w:lang w:bidi="fa-IR"/>
-        </w:rPr>
-        <w:t xml:space="preserve"> یک باشد یعنی </w:t>
-      </w:r>
-      <w:r>
-        <w:rPr>
-          <w:rFonts w:cs="B Nazanin"/>
-          <w:color w:val="002060"/>
-          <w:sz w:val="28"/>
-          <w:szCs w:val="28"/>
-          <w:lang w:bidi="fa-IR"/>
-        </w:rPr>
-        <w:t>A</w:t>
-      </w:r>
-      <w:r>
-        <w:rPr>
-          <w:rFonts w:cs="B Nazanin" w:hint="cs"/>
-          <w:color w:val="002060"/>
-          <w:sz w:val="28"/>
-          <w:szCs w:val="28"/>
-          <w:rtl/>
-          <w:lang w:bidi="fa-IR"/>
-        </w:rPr>
-        <w:t xml:space="preserve"> از </w:t>
-      </w:r>
-      <w:r>
-        <w:rPr>
-          <w:rFonts w:cs="B Nazanin"/>
-          <w:color w:val="002060"/>
-          <w:sz w:val="28"/>
-          <w:szCs w:val="28"/>
-          <w:lang w:bidi="fa-IR"/>
-        </w:rPr>
-        <w:t>B</w:t>
-      </w:r>
-      <w:r>
-        <w:rPr>
-          <w:rFonts w:cs="B Nazanin" w:hint="cs"/>
-          <w:color w:val="002060"/>
-          <w:sz w:val="28"/>
-          <w:szCs w:val="28"/>
-          <w:rtl/>
-          <w:lang w:bidi="fa-IR"/>
-        </w:rPr>
-        <w:t xml:space="preserve"> کوچک تر است و </w:t>
-      </w:r>
-      <w:r>
-        <w:rPr>
-          <w:rFonts w:cs="B Nazanin"/>
-          <w:color w:val="002060"/>
-          <w:sz w:val="28"/>
-          <w:szCs w:val="28"/>
-          <w:lang w:bidi="fa-IR"/>
-        </w:rPr>
-        <w:t>B</w:t>
-      </w:r>
-      <w:r>
-        <w:rPr>
-          <w:rFonts w:cs="B Nazanin" w:hint="cs"/>
-          <w:color w:val="002060"/>
-          <w:sz w:val="28"/>
-          <w:szCs w:val="28"/>
-          <w:rtl/>
-          <w:lang w:bidi="fa-IR"/>
-        </w:rPr>
-        <w:t xml:space="preserve"> در خروجی نمایش داده می شود.</w:t>
+        <w:t xml:space="preserve"> را به عنوان خط انتخاب مالتی پلکسر انتخاب می کنیم زیرا عدد بزرگ تر را به ما نشان می دهد.</w:t>
       </w:r>
     </w:p>
     <w:p>
@@ -7830,15 +7851,6 @@
     </w:p>
     <w:p>
       <w:pPr>
-        <w:bidi/>
-        <w:rPr>
-          <w:rtl/>
-          <w:lang w:bidi="fa-IR"/>
-        </w:rPr>
-      </w:pPr>
-    </w:p>
-    <w:p>
-      <w:pPr>
         <w:keepNext/>
         <w:bidi/>
       </w:pPr>
@@ -8166,7 +8178,6 @@
           <w:bCs/>
           <w:sz w:val="28"/>
           <w:szCs w:val="28"/>
-          <w:rtl/>
           <w:lang w:bidi="fa-IR"/>
         </w:rPr>
       </w:pPr>
@@ -8335,6 +8346,25 @@
         </w:rPr>
         <w:t xml:space="preserve"> مالتی پلکسر 2 به 1</w:t>
       </w:r>
+    </w:p>
+    <w:p>
+      <w:pPr>
+        <w:bidi/>
+        <w:rPr>
+          <w:lang w:bidi="fa-IR"/>
+        </w:rPr>
+      </w:pPr>
+    </w:p>
+    <w:p>
+      <w:pPr>
+        <w:bidi/>
+        <w:rPr>
+          <w:sz w:val="28"/>
+          <w:szCs w:val="28"/>
+          <w:rtl/>
+          <w:lang w:bidi="fa-IR"/>
+        </w:rPr>
+      </w:pPr>
     </w:p>
     <w:p>
       <w:pPr>
@@ -8571,24 +8601,6 @@
       <w:pPr>
         <w:bidi/>
         <w:rPr>
-          <w:rtl/>
-          <w:lang w:bidi="fa-IR"/>
-        </w:rPr>
-      </w:pPr>
-    </w:p>
-    <w:p>
-      <w:pPr>
-        <w:bidi/>
-        <w:rPr>
-          <w:rtl/>
-          <w:lang w:bidi="fa-IR"/>
-        </w:rPr>
-      </w:pPr>
-    </w:p>
-    <w:p>
-      <w:pPr>
-        <w:bidi/>
-        <w:rPr>
           <w:color w:val="FF0000"/>
           <w:sz w:val="24"/>
           <w:szCs w:val="24"/>
@@ -8626,16 +8638,17 @@
       <w:pPr>
         <w:bidi/>
         <w:rPr>
-          <w:color w:val="002060"/>
-          <w:sz w:val="28"/>
-          <w:szCs w:val="28"/>
-          <w:rtl/>
-          <w:lang w:bidi="fa-IR"/>
-        </w:rPr>
-      </w:pPr>
-      <w:r>
-        <w:rPr>
-          <w:rFonts w:hint="cs"/>
+          <w:rFonts w:cs="B Nazanin"/>
+          <w:color w:val="002060"/>
+          <w:sz w:val="28"/>
+          <w:szCs w:val="28"/>
+          <w:rtl/>
+          <w:lang w:bidi="fa-IR"/>
+        </w:rPr>
+      </w:pPr>
+      <w:r>
+        <w:rPr>
+          <w:rFonts w:cs="B Nazanin" w:hint="cs"/>
           <w:color w:val="002060"/>
           <w:sz w:val="28"/>
           <w:szCs w:val="28"/>
@@ -8647,6 +8660,7 @@
       <w:proofErr w:type="spellStart"/>
       <w:r>
         <w:rPr>
+          <w:rFonts w:cs="B Nazanin"/>
           <w:color w:val="002060"/>
           <w:sz w:val="28"/>
           <w:szCs w:val="28"/>
@@ -8657,25 +8671,14 @@
       <w:proofErr w:type="spellEnd"/>
       <w:r>
         <w:rPr>
-          <w:rFonts w:hint="cs"/>
-          <w:color w:val="002060"/>
-          <w:sz w:val="28"/>
-          <w:szCs w:val="28"/>
-          <w:rtl/>
-          <w:lang w:bidi="fa-IR"/>
-        </w:rPr>
-        <w:t xml:space="preserve"> </w:t>
-      </w:r>
-      <w:r>
-        <w:rPr>
-          <w:rFonts w:hint="cs"/>
-          <w:color w:val="002060"/>
-          <w:sz w:val="28"/>
-          <w:szCs w:val="28"/>
-          <w:rtl/>
-          <w:lang w:bidi="fa-IR"/>
-        </w:rPr>
-        <w:t>را به عنوان سورس اصلی انتخاب می کنیم.</w:t>
+          <w:rFonts w:cs="B Nazanin" w:hint="cs"/>
+          <w:color w:val="002060"/>
+          <w:sz w:val="28"/>
+          <w:szCs w:val="28"/>
+          <w:rtl/>
+          <w:lang w:bidi="fa-IR"/>
+        </w:rPr>
+        <w:t xml:space="preserve"> را به عنوان سورس اصلی انتخاب می کنیم.</w:t>
       </w:r>
     </w:p>
     <w:p>
@@ -9363,6 +9366,16 @@
       <w:pPr>
         <w:bidi/>
         <w:rPr>
+          <w:rFonts w:cs="B Nazanin"/>
+          <w:color w:val="002060"/>
+          <w:sz w:val="28"/>
+          <w:szCs w:val="28"/>
+          <w:rtl/>
+          <w:lang w:bidi="fa-IR"/>
+        </w:rPr>
+      </w:pPr>
+      <w:r>
+        <w:rPr>
           <w:rFonts w:cs="B Nazanin" w:hint="cs"/>
           <w:color w:val="002060"/>
           <w:sz w:val="28"/>
@@ -9370,7 +9383,18 @@
           <w:rtl/>
           <w:lang w:bidi="fa-IR"/>
         </w:rPr>
-      </w:pPr>
+        <w:t xml:space="preserve">به </w:t>
+      </w:r>
+      <w:r>
+        <w:rPr>
+          <w:rFonts w:cs="B Nazanin"/>
+          <w:color w:val="002060"/>
+          <w:sz w:val="28"/>
+          <w:szCs w:val="28"/>
+          <w:lang w:bidi="fa-IR"/>
+        </w:rPr>
+        <w:t>A0</w:t>
+      </w:r>
       <w:r>
         <w:rPr>
           <w:rFonts w:cs="B Nazanin" w:hint="cs"/>
@@ -9380,7 +9404,18 @@
           <w:rtl/>
           <w:lang w:bidi="fa-IR"/>
         </w:rPr>
-        <w:t xml:space="preserve">به </w:t>
+        <w:t xml:space="preserve"> </w:t>
+      </w:r>
+      <w:r>
+        <w:rPr>
+          <w:rFonts w:cs="B Nazanin" w:hint="cs"/>
+          <w:color w:val="002060"/>
+          <w:sz w:val="28"/>
+          <w:szCs w:val="28"/>
+          <w:rtl/>
+          <w:lang w:bidi="fa-IR"/>
+        </w:rPr>
+        <w:t xml:space="preserve">و </w:t>
       </w:r>
       <w:r>
         <w:rPr>
@@ -9390,7 +9425,7 @@
           <w:szCs w:val="28"/>
           <w:lang w:bidi="fa-IR"/>
         </w:rPr>
-        <w:t>A0</w:t>
+        <w:t>B0</w:t>
       </w:r>
       <w:r>
         <w:rPr>
@@ -9401,7 +9436,7 @@
           <w:rtl/>
           <w:lang w:bidi="fa-IR"/>
         </w:rPr>
-        <w:t xml:space="preserve"> کم ارزش ترین بیت </w:t>
+        <w:t xml:space="preserve">کم ارزش ترین بیت </w:t>
       </w:r>
       <w:r>
         <w:rPr>
@@ -9422,7 +9457,39 @@
           <w:rtl/>
           <w:lang w:bidi="fa-IR"/>
         </w:rPr>
-        <w:t xml:space="preserve"> (</w:t>
+        <w:t xml:space="preserve"> </w:t>
+      </w:r>
+      <w:r>
+        <w:rPr>
+          <w:rFonts w:cs="B Nazanin" w:hint="cs"/>
+          <w:color w:val="002060"/>
+          <w:sz w:val="28"/>
+          <w:szCs w:val="28"/>
+          <w:rtl/>
+          <w:lang w:bidi="fa-IR"/>
+        </w:rPr>
+        <w:t xml:space="preserve">و </w:t>
+      </w:r>
+      <w:r>
+        <w:rPr>
+          <w:rFonts w:cs="B Nazanin"/>
+          <w:color w:val="002060"/>
+          <w:sz w:val="28"/>
+          <w:szCs w:val="28"/>
+          <w:lang w:bidi="fa-IR"/>
+        </w:rPr>
+        <w:t>B</w:t>
+      </w:r>
+      <w:r>
+        <w:rPr>
+          <w:rFonts w:cs="B Nazanin" w:hint="cs"/>
+          <w:color w:val="002060"/>
+          <w:sz w:val="28"/>
+          <w:szCs w:val="28"/>
+          <w:rtl/>
+          <w:lang w:bidi="fa-IR"/>
+        </w:rPr>
+        <w:t>(</w:t>
       </w:r>
       <w:proofErr w:type="spellStart"/>
       <w:r>
@@ -9466,7 +9533,7 @@
           <w:rtl/>
           <w:lang w:bidi="fa-IR"/>
         </w:rPr>
-        <w:t xml:space="preserve"> با ارزش ترین بیت </w:t>
+        <w:t xml:space="preserve"> و</w:t>
       </w:r>
       <w:r>
         <w:rPr>
@@ -9476,6 +9543,38 @@
           <w:szCs w:val="28"/>
           <w:lang w:bidi="fa-IR"/>
         </w:rPr>
+        <w:t>B7</w:t>
+      </w:r>
+      <w:r>
+        <w:rPr>
+          <w:rFonts w:cs="B Nazanin" w:hint="cs"/>
+          <w:color w:val="002060"/>
+          <w:sz w:val="28"/>
+          <w:szCs w:val="28"/>
+          <w:rtl/>
+          <w:lang w:bidi="fa-IR"/>
+        </w:rPr>
+        <w:t xml:space="preserve"> ب</w:t>
+      </w:r>
+      <w:r>
+        <w:rPr>
+          <w:rFonts w:cs="B Nazanin" w:hint="cs"/>
+          <w:color w:val="002060"/>
+          <w:sz w:val="28"/>
+          <w:szCs w:val="28"/>
+          <w:rtl/>
+          <w:lang w:bidi="fa-IR"/>
+        </w:rPr>
+        <w:t xml:space="preserve">ا ارزش ترین بیت </w:t>
+      </w:r>
+      <w:r>
+        <w:rPr>
+          <w:rFonts w:cs="B Nazanin"/>
+          <w:color w:val="002060"/>
+          <w:sz w:val="28"/>
+          <w:szCs w:val="28"/>
+          <w:lang w:bidi="fa-IR"/>
+        </w:rPr>
         <w:t>A</w:t>
       </w:r>
       <w:r>
@@ -9510,7 +9609,18 @@
           <w:rtl/>
           <w:lang w:bidi="fa-IR"/>
         </w:rPr>
-        <w:t xml:space="preserve">) می گویند.برای </w:t>
+        <w:t>)</w:t>
+      </w:r>
+      <w:r>
+        <w:rPr>
+          <w:rFonts w:cs="B Nazanin" w:hint="cs"/>
+          <w:color w:val="002060"/>
+          <w:sz w:val="28"/>
+          <w:szCs w:val="28"/>
+          <w:rtl/>
+          <w:lang w:bidi="fa-IR"/>
+        </w:rPr>
+        <w:t xml:space="preserve"> می گویند.</w:t>
       </w:r>
     </w:p>
     <w:p>
@@ -9518,7 +9628,6 @@
         <w:keepNext/>
         <w:bidi/>
         <w:rPr>
-          <w:rFonts w:hint="cs"/>
           <w:lang w:bidi="fa-IR"/>
         </w:rPr>
       </w:pPr>
@@ -9856,6 +9965,8 @@
           <w:lang w:bidi="fa-IR"/>
         </w:rPr>
       </w:pPr>
+      <w:bookmarkStart w:id="0" w:name="_GoBack"/>
+      <w:bookmarkEnd w:id="0"/>
     </w:p>
     <w:p>
       <w:pPr>
@@ -10362,7 +10473,6 @@
       <w:pPr>
         <w:bidi/>
         <w:rPr>
-          <w:rFonts w:hint="cs"/>
           <w:color w:val="002060"/>
           <w:sz w:val="28"/>
           <w:szCs w:val="28"/>
@@ -10600,8 +10710,8 @@
         </w:rPr>
         <w:drawing>
           <wp:inline distT="0" distB="0" distL="0" distR="0">
-            <wp:extent cx="6290653" cy="2376104"/>
-            <wp:effectExtent l="0" t="0" r="0" b="5715"/>
+            <wp:extent cx="6201784" cy="2484120"/>
+            <wp:effectExtent l="0" t="0" r="8890" b="0"/>
             <wp:docPr id="26" name="Picture 26" descr="C:\Users\Amin\Pictures\Screenshots\Screenshot (400).png"/>
             <wp:cNvGraphicFramePr>
               <a:graphicFrameLocks xmlns:a="http://schemas.openxmlformats.org/drawingml/2006/main" noChangeAspect="1"/>
@@ -10631,7 +10741,7 @@
                   <pic:spPr bwMode="auto">
                     <a:xfrm>
                       <a:off x="0" y="0"/>
-                      <a:ext cx="6308999" cy="2383034"/>
+                      <a:ext cx="6247677" cy="2502502"/>
                     </a:xfrm>
                     <a:prstGeom prst="rect">
                       <a:avLst/>
@@ -10865,7 +10975,6 @@
           <w:rtl/>
           <w:lang w:bidi="fa-IR"/>
         </w:rPr>
-        <w:lastRenderedPageBreak/>
         <w:t>کد تست بنچ مقایسه گر 4 بیتی قابل توسعه:</w:t>
       </w:r>
     </w:p>
@@ -11122,6 +11231,24 @@
     </w:p>
     <w:p>
       <w:pPr>
+        <w:bidi/>
+        <w:rPr>
+          <w:rtl/>
+          <w:lang w:bidi="fa-IR"/>
+        </w:rPr>
+      </w:pPr>
+    </w:p>
+    <w:p>
+      <w:pPr>
+        <w:bidi/>
+        <w:rPr>
+          <w:rtl/>
+          <w:lang w:bidi="fa-IR"/>
+        </w:rPr>
+      </w:pPr>
+    </w:p>
+    <w:p>
+      <w:pPr>
         <w:keepNext/>
         <w:bidi/>
       </w:pPr>
@@ -11266,34 +11393,6 @@
     </w:p>
     <w:p>
       <w:pPr>
-        <w:pStyle w:val="Caption"/>
-        <w:bidi/>
-        <w:rPr>
-          <w:rtl/>
-          <w:lang w:bidi="fa-IR"/>
-        </w:rPr>
-      </w:pPr>
-    </w:p>
-    <w:p>
-      <w:pPr>
-        <w:bidi/>
-        <w:rPr>
-          <w:rtl/>
-          <w:lang w:bidi="fa-IR"/>
-        </w:rPr>
-      </w:pPr>
-    </w:p>
-    <w:p>
-      <w:pPr>
-        <w:bidi/>
-        <w:rPr>
-          <w:rtl/>
-          <w:lang w:bidi="fa-IR"/>
-        </w:rPr>
-      </w:pPr>
-    </w:p>
-    <w:p>
-      <w:pPr>
         <w:bidi/>
         <w:rPr>
           <w:rtl/>
@@ -11339,7 +11438,7 @@
       <w:pPr>
         <w:bidi/>
         <w:rPr>
-          <w:rFonts w:cs="B Nazanin" w:hint="cs"/>
+          <w:rFonts w:cs="B Nazanin"/>
           <w:color w:val="002060"/>
           <w:sz w:val="32"/>
           <w:szCs w:val="32"/>
@@ -11649,42 +11748,6 @@
         </w:rPr>
         <w:t xml:space="preserve"> - شماتیک مقایسه گر 8 بیتی</w:t>
       </w:r>
-    </w:p>
-    <w:p>
-      <w:pPr>
-        <w:bidi/>
-        <w:rPr>
-          <w:rFonts w:cs="2  Jadid"/>
-          <w:color w:val="FF0000"/>
-          <w:sz w:val="32"/>
-          <w:szCs w:val="32"/>
-          <w:lang w:bidi="fa-IR"/>
-        </w:rPr>
-      </w:pPr>
-    </w:p>
-    <w:p>
-      <w:pPr>
-        <w:bidi/>
-        <w:rPr>
-          <w:lang w:bidi="fa-IR"/>
-        </w:rPr>
-      </w:pPr>
-    </w:p>
-    <w:p>
-      <w:pPr>
-        <w:bidi/>
-        <w:rPr>
-          <w:lang w:bidi="fa-IR"/>
-        </w:rPr>
-      </w:pPr>
-    </w:p>
-    <w:p>
-      <w:pPr>
-        <w:bidi/>
-        <w:rPr>
-          <w:lang w:bidi="fa-IR"/>
-        </w:rPr>
-      </w:pPr>
     </w:p>
     <w:p>
       <w:pPr>
@@ -11967,15 +12030,6 @@
     </w:p>
     <w:p>
       <w:pPr>
-        <w:bidi/>
-        <w:rPr>
-          <w:rtl/>
-          <w:lang w:bidi="fa-IR"/>
-        </w:rPr>
-      </w:pPr>
-    </w:p>
-    <w:p>
-      <w:pPr>
         <w:keepNext/>
         <w:bidi/>
         <w:jc w:val="center"/>
@@ -12459,7 +12513,7 @@
       <w:pPr>
         <w:bidi/>
         <w:rPr>
-          <w:rFonts w:cs="B Nazanin" w:hint="cs"/>
+          <w:rFonts w:cs="B Nazanin"/>
           <w:color w:val="002060"/>
           <w:sz w:val="28"/>
           <w:szCs w:val="28"/>
@@ -13450,7 +13504,7 @@
           <w:rPr>
             <w:noProof/>
           </w:rPr>
-          <w:t>15</w:t>
+          <w:t>7</w:t>
         </w:r>
         <w:r>
           <w:rPr>
@@ -13520,6 +13574,7 @@
           <w:docPartUnique/>
         </w:docPartObj>
       </w:sdtPr>
+      <w:sdtEndPr/>
       <w:sdtContent>
         <w:r>
           <w:rPr>
@@ -14770,7 +14825,7 @@
 </file>
 
 <file path=customXml/itemProps1.xml><?xml version="1.0" encoding="utf-8"?>
-<ds:datastoreItem xmlns:ds="http://schemas.openxmlformats.org/officeDocument/2006/customXml" ds:itemID="{56F22FBE-8369-45FB-AB43-151BFAB92097}">
+<ds:datastoreItem xmlns:ds="http://schemas.openxmlformats.org/officeDocument/2006/customXml" ds:itemID="{F108E138-A329-4273-8EF2-733A3F3DD986}">
   <ds:schemaRefs>
     <ds:schemaRef ds:uri="http://schemas.openxmlformats.org/officeDocument/2006/bibliography"/>
   </ds:schemaRefs>

</xml_diff>